<commit_message>
Revert "EDA Data clean - Sriram"
</commit_message>
<xml_diff>
--- a/week7/Week_7_Deliverable.docx
+++ b/week7/Week_7_Deliverable.docx
@@ -102,19 +102,19 @@
     <w:tbl>
       <w:tblPr>
         <w:tblStyle w:val="TableGrid"/>
-        <w:tblW w:w="0" w:type="auto"/>
+        <w:tblW w:w="9493" w:type="dxa"/>
         <w:tblLook w:val="04A0" w:firstRow="1" w:lastRow="0" w:firstColumn="1" w:lastColumn="0" w:noHBand="0" w:noVBand="1"/>
       </w:tblPr>
       <w:tblGrid>
-        <w:gridCol w:w="2060"/>
+        <w:gridCol w:w="2397"/>
         <w:gridCol w:w="3260"/>
-        <w:gridCol w:w="1719"/>
-        <w:gridCol w:w="2311"/>
+        <w:gridCol w:w="1145"/>
+        <w:gridCol w:w="2691"/>
       </w:tblGrid>
       <w:tr>
         <w:tc>
           <w:tcPr>
-            <w:tcW w:w="2337" w:type="dxa"/>
+            <w:tcW w:w="2397" w:type="dxa"/>
           </w:tcPr>
           <w:p>
             <w:pPr>
@@ -138,7 +138,7 @@
         </w:tc>
         <w:tc>
           <w:tcPr>
-            <w:tcW w:w="2337" w:type="dxa"/>
+            <w:tcW w:w="3260" w:type="dxa"/>
           </w:tcPr>
           <w:p>
             <w:pPr>
@@ -162,7 +162,7 @@
         </w:tc>
         <w:tc>
           <w:tcPr>
-            <w:tcW w:w="2338" w:type="dxa"/>
+            <w:tcW w:w="1145" w:type="dxa"/>
           </w:tcPr>
           <w:p>
             <w:pPr>
@@ -186,7 +186,7 @@
         </w:tc>
         <w:tc>
           <w:tcPr>
-            <w:tcW w:w="2338" w:type="dxa"/>
+            <w:tcW w:w="2691" w:type="dxa"/>
           </w:tcPr>
           <w:p>
             <w:pPr>
@@ -212,7 +212,7 @@
       <w:tr>
         <w:tc>
           <w:tcPr>
-            <w:tcW w:w="2337" w:type="dxa"/>
+            <w:tcW w:w="2397" w:type="dxa"/>
           </w:tcPr>
           <w:p>
             <w:pPr>
@@ -232,7 +232,7 @@
         </w:tc>
         <w:tc>
           <w:tcPr>
-            <w:tcW w:w="2337" w:type="dxa"/>
+            <w:tcW w:w="3260" w:type="dxa"/>
           </w:tcPr>
           <w:p>
             <w:pPr>
@@ -252,7 +252,7 @@
         </w:tc>
         <w:tc>
           <w:tcPr>
-            <w:tcW w:w="2338" w:type="dxa"/>
+            <w:tcW w:w="1145" w:type="dxa"/>
           </w:tcPr>
           <w:p>
             <w:pPr>
@@ -272,7 +272,7 @@
         </w:tc>
         <w:tc>
           <w:tcPr>
-            <w:tcW w:w="2338" w:type="dxa"/>
+            <w:tcW w:w="2691" w:type="dxa"/>
           </w:tcPr>
           <w:p>
             <w:pPr>
@@ -294,7 +294,7 @@
       <w:tr>
         <w:tc>
           <w:tcPr>
-            <w:tcW w:w="2337" w:type="dxa"/>
+            <w:tcW w:w="2397" w:type="dxa"/>
           </w:tcPr>
           <w:p>
             <w:pPr>
@@ -339,7 +339,7 @@
         </w:tc>
         <w:tc>
           <w:tcPr>
-            <w:tcW w:w="2337" w:type="dxa"/>
+            <w:tcW w:w="3260" w:type="dxa"/>
           </w:tcPr>
           <w:p>
             <w:pPr>
@@ -359,7 +359,7 @@
         </w:tc>
         <w:tc>
           <w:tcPr>
-            <w:tcW w:w="2338" w:type="dxa"/>
+            <w:tcW w:w="1145" w:type="dxa"/>
           </w:tcPr>
           <w:p>
             <w:pPr>
@@ -379,7 +379,7 @@
         </w:tc>
         <w:tc>
           <w:tcPr>
-            <w:tcW w:w="2338" w:type="dxa"/>
+            <w:tcW w:w="2691" w:type="dxa"/>
           </w:tcPr>
           <w:p>
             <w:pPr>
@@ -401,7 +401,7 @@
       <w:tr>
         <w:tc>
           <w:tcPr>
-            <w:tcW w:w="2337" w:type="dxa"/>
+            <w:tcW w:w="2397" w:type="dxa"/>
           </w:tcPr>
           <w:p>
             <w:pPr>
@@ -437,7 +437,7 @@
         </w:tc>
         <w:tc>
           <w:tcPr>
-            <w:tcW w:w="2337" w:type="dxa"/>
+            <w:tcW w:w="3260" w:type="dxa"/>
           </w:tcPr>
           <w:p>
             <w:pPr>
@@ -460,7 +460,7 @@
         </w:tc>
         <w:tc>
           <w:tcPr>
-            <w:tcW w:w="2338" w:type="dxa"/>
+            <w:tcW w:w="1145" w:type="dxa"/>
           </w:tcPr>
           <w:p>
             <w:pPr>
@@ -480,7 +480,7 @@
         </w:tc>
         <w:tc>
           <w:tcPr>
-            <w:tcW w:w="2338" w:type="dxa"/>
+            <w:tcW w:w="2691" w:type="dxa"/>
           </w:tcPr>
           <w:p>
             <w:pPr>
@@ -787,7 +787,6 @@
           <w:sz w:val="32"/>
           <w:szCs w:val="32"/>
         </w:rPr>
-        <w:lastRenderedPageBreak/>
         <w:t>Presentation and documentation</w:t>
       </w:r>
     </w:p>
@@ -982,23 +981,7 @@
           <w:sz w:val="24"/>
           <w:szCs w:val="24"/>
         </w:rPr>
-        <w:t xml:space="preserve"> </w:t>
-      </w:r>
-      <w:proofErr w:type="spellStart"/>
-      <w:r>
-        <w:rPr>
-          <w:sz w:val="24"/>
-          <w:szCs w:val="24"/>
-        </w:rPr>
-        <w:t>Jalpa</w:t>
-      </w:r>
-      <w:proofErr w:type="spellEnd"/>
-      <w:r>
-        <w:rPr>
-          <w:sz w:val="24"/>
-          <w:szCs w:val="24"/>
-        </w:rPr>
-        <w:t xml:space="preserve"> Patel</w:t>
+        <w:t xml:space="preserve"> Jalpa Patel</w:t>
       </w:r>
     </w:p>
     <w:p>
@@ -1020,14 +1003,7 @@
           <w:sz w:val="24"/>
           <w:szCs w:val="24"/>
         </w:rPr>
-        <w:t xml:space="preserve"> </w:t>
-      </w:r>
-      <w:r>
-        <w:rPr>
-          <w:sz w:val="24"/>
-          <w:szCs w:val="24"/>
-        </w:rPr>
-        <w:t xml:space="preserve">Sri Ram </w:t>
+        <w:t xml:space="preserve"> Sri Ram </w:t>
       </w:r>
       <w:proofErr w:type="spellStart"/>
       <w:r>

</xml_diff>